<commit_message>
UG updates.  Not yet complete.
</commit_message>
<xml_diff>
--- a/Docs/LANDIS-II Root Rot vX.Y User Guide.docx
+++ b/Docs/LANDIS-II Root Rot vX.Y User Guide.docx
@@ -10,19 +10,39 @@
       <w:r>
         <w:t xml:space="preserve">LANDIS-II </w:t>
       </w:r>
-      <w:fldSimple w:instr=" DOCPROPERTY  &quot;Extension Name&quot;  \* MERGEFORMAT ">
-        <w:r>
-          <w:t>Root Rot</w:t>
-        </w:r>
-      </w:fldSimple>
+      <w:r>
+        <w:fldChar w:fldCharType="begin"/>
+      </w:r>
+      <w:r>
+        <w:instrText xml:space="preserve"> DOCPROPERTY  "Extension Name"  \* MERGEFORMAT </w:instrText>
+      </w:r>
+      <w:r>
+        <w:fldChar w:fldCharType="separate"/>
+      </w:r>
+      <w:r>
+        <w:t>Root Rot</w:t>
+      </w:r>
+      <w:r>
+        <w:fldChar w:fldCharType="end"/>
+      </w:r>
       <w:r>
         <w:t xml:space="preserve"> v</w:t>
       </w:r>
-      <w:fldSimple w:instr=" DOCPROPERTY  &quot;Extension Version&quot;  \* MERGEFORMAT ">
-        <w:r>
-          <w:t>1.0</w:t>
-        </w:r>
-      </w:fldSimple>
+      <w:r>
+        <w:fldChar w:fldCharType="begin"/>
+      </w:r>
+      <w:r>
+        <w:instrText xml:space="preserve"> DOCPROPERTY  "Extension Version"  \* MERGEFORMAT </w:instrText>
+      </w:r>
+      <w:r>
+        <w:fldChar w:fldCharType="separate"/>
+      </w:r>
+      <w:r>
+        <w:t>1.0</w:t>
+      </w:r>
+      <w:r>
+        <w:fldChar w:fldCharType="end"/>
+      </w:r>
     </w:p>
     <w:p>
       <w:pPr>
@@ -3752,22 +3772,20 @@
         </w:rPr>
         <w:fldChar w:fldCharType="end"/>
       </w:r>
-      <w:bookmarkStart w:id="1" w:name="_GoBack"/>
-      <w:bookmarkEnd w:id="1"/>
     </w:p>
     <w:p>
       <w:pPr>
         <w:pStyle w:val="Heading1"/>
       </w:pPr>
-      <w:bookmarkStart w:id="2" w:name="_Toc102232953"/>
-      <w:bookmarkStart w:id="3" w:name="_Toc43723695"/>
+      <w:bookmarkStart w:id="1" w:name="_Toc102232953"/>
+      <w:bookmarkStart w:id="2" w:name="_Toc43723695"/>
       <w:r>
         <w:lastRenderedPageBreak/>
         <w:t>Introduction</w:t>
       </w:r>
       <w:bookmarkEnd w:id="0"/>
+      <w:bookmarkEnd w:id="1"/>
       <w:bookmarkEnd w:id="2"/>
-      <w:bookmarkEnd w:id="3"/>
     </w:p>
     <w:p>
       <w:pPr>
@@ -4110,16 +4128,16 @@
       <w:pPr>
         <w:pStyle w:val="Heading2"/>
       </w:pPr>
-      <w:bookmarkStart w:id="4" w:name="_Toc102232954"/>
-      <w:bookmarkStart w:id="5" w:name="_Toc43723696"/>
+      <w:bookmarkStart w:id="3" w:name="_Toc102232954"/>
+      <w:bookmarkStart w:id="4" w:name="_Toc43723696"/>
       <w:r>
         <w:t>Root Rot</w:t>
       </w:r>
       <w:r>
         <w:t xml:space="preserve"> Disturbances</w:t>
       </w:r>
+      <w:bookmarkEnd w:id="3"/>
       <w:bookmarkEnd w:id="4"/>
-      <w:bookmarkEnd w:id="5"/>
     </w:p>
     <w:p>
       <w:pPr>
@@ -4375,14 +4393,14 @@
         <w:pStyle w:val="Heading3"/>
         <w:ind w:left="720" w:hanging="720"/>
       </w:pPr>
-      <w:bookmarkStart w:id="6" w:name="_Ref40449232"/>
-      <w:bookmarkStart w:id="7" w:name="_Toc43723697"/>
+      <w:bookmarkStart w:id="5" w:name="_Ref40449232"/>
+      <w:bookmarkStart w:id="6" w:name="_Toc43723697"/>
       <w:r>
         <w:lastRenderedPageBreak/>
         <w:t>Pathogen Presence</w:t>
       </w:r>
+      <w:bookmarkEnd w:id="5"/>
       <w:bookmarkEnd w:id="6"/>
-      <w:bookmarkEnd w:id="7"/>
     </w:p>
     <w:p>
       <w:pPr>
@@ -4860,15 +4878,15 @@
       <w:pPr>
         <w:pStyle w:val="Heading2"/>
       </w:pPr>
+      <w:bookmarkStart w:id="7" w:name="_Toc43723698"/>
       <w:bookmarkStart w:id="8" w:name="_Toc102232956"/>
-      <w:bookmarkStart w:id="9" w:name="_Toc43723698"/>
       <w:r>
         <w:t xml:space="preserve">Cell Transitions between </w:t>
       </w:r>
       <w:r>
         <w:t>Infection States</w:t>
       </w:r>
-      <w:bookmarkEnd w:id="9"/>
+      <w:bookmarkEnd w:id="7"/>
     </w:p>
     <w:p>
       <w:pPr>
@@ -4980,7 +4998,47 @@
           <w:sz w:val="24"/>
           <w:szCs w:val="24"/>
         </w:rPr>
-        <w:t>moisture conditions, but varies for each type of state transition.</w:t>
+        <w:t>moisture conditions, but varies for each type of state transition</w:t>
+      </w:r>
+      <w:ins w:id="9" w:author="Miranda, Brian R -FS" w:date="2020-08-25T16:27:00Z">
+        <w:r>
+          <w:rPr>
+            <w:rFonts w:ascii="Times New Roman" w:hAnsi="Times New Roman" w:cs="Times New Roman"/>
+            <w:sz w:val="24"/>
+            <w:szCs w:val="24"/>
+          </w:rPr>
+          <w:t xml:space="preserve">, and can </w:t>
+        </w:r>
+      </w:ins>
+      <w:ins w:id="10" w:author="Miranda, Brian R -FS" w:date="2020-08-25T16:28:00Z">
+        <w:r>
+          <w:rPr>
+            <w:rFonts w:ascii="Times New Roman" w:hAnsi="Times New Roman" w:cs="Times New Roman"/>
+            <w:sz w:val="24"/>
+            <w:szCs w:val="24"/>
+          </w:rPr>
+          <w:t xml:space="preserve">also </w:t>
+        </w:r>
+      </w:ins>
+      <w:bookmarkStart w:id="11" w:name="_GoBack"/>
+      <w:bookmarkEnd w:id="11"/>
+      <w:ins w:id="12" w:author="Miranda, Brian R -FS" w:date="2020-08-25T16:27:00Z">
+        <w:r>
+          <w:rPr>
+            <w:rFonts w:ascii="Times New Roman" w:hAnsi="Times New Roman" w:cs="Times New Roman"/>
+            <w:sz w:val="24"/>
+            <w:szCs w:val="24"/>
+          </w:rPr>
+          <w:t>be influenced by soil temperature</w:t>
+        </w:r>
+      </w:ins>
+      <w:r>
+        <w:rPr>
+          <w:rFonts w:ascii="Times New Roman" w:hAnsi="Times New Roman" w:cs="Times New Roman"/>
+          <w:sz w:val="24"/>
+          <w:szCs w:val="24"/>
+        </w:rPr>
+        <w:t>.</w:t>
       </w:r>
     </w:p>
     <w:p>
@@ -5151,11 +5209,11 @@
         <w:pStyle w:val="Heading3"/>
         <w:ind w:left="720" w:hanging="720"/>
       </w:pPr>
-      <w:bookmarkStart w:id="10" w:name="_Toc43723699"/>
+      <w:bookmarkStart w:id="13" w:name="_Toc43723699"/>
       <w:r>
         <w:t>Susceptible (S) Cells</w:t>
       </w:r>
-      <w:bookmarkEnd w:id="10"/>
+      <w:bookmarkEnd w:id="13"/>
     </w:p>
     <w:p>
       <w:pPr>
@@ -5591,14 +5649,14 @@
         <w:pStyle w:val="Heading3"/>
         <w:ind w:left="720" w:hanging="720"/>
       </w:pPr>
-      <w:bookmarkStart w:id="11" w:name="_Ref40449834"/>
-      <w:bookmarkStart w:id="12" w:name="_Toc43723700"/>
+      <w:bookmarkStart w:id="14" w:name="_Ref40449834"/>
+      <w:bookmarkStart w:id="15" w:name="_Toc43723700"/>
       <w:r>
         <w:lastRenderedPageBreak/>
         <w:t>Infected (I) Cells</w:t>
       </w:r>
-      <w:bookmarkEnd w:id="11"/>
-      <w:bookmarkEnd w:id="12"/>
+      <w:bookmarkEnd w:id="14"/>
+      <w:bookmarkEnd w:id="15"/>
     </w:p>
     <w:p>
       <w:pPr>
@@ -5936,12 +5994,12 @@
         <w:pStyle w:val="Heading3"/>
         <w:ind w:left="720" w:hanging="720"/>
       </w:pPr>
-      <w:bookmarkStart w:id="13" w:name="_Toc43723701"/>
+      <w:bookmarkStart w:id="16" w:name="_Toc43723701"/>
       <w:r>
         <w:lastRenderedPageBreak/>
         <w:t>Diseased (D) Cells</w:t>
       </w:r>
-      <w:bookmarkEnd w:id="13"/>
+      <w:bookmarkEnd w:id="16"/>
     </w:p>
     <w:p>
       <w:pPr>
@@ -6425,14 +6483,14 @@
       <w:pPr>
         <w:pStyle w:val="Heading2"/>
       </w:pPr>
-      <w:bookmarkStart w:id="14" w:name="_Toc102232958"/>
-      <w:bookmarkStart w:id="15" w:name="_Toc43723702"/>
+      <w:bookmarkStart w:id="17" w:name="_Toc102232958"/>
+      <w:bookmarkStart w:id="18" w:name="_Toc43723702"/>
       <w:bookmarkEnd w:id="8"/>
       <w:r>
         <w:t>Damage</w:t>
       </w:r>
-      <w:bookmarkEnd w:id="14"/>
-      <w:bookmarkEnd w:id="15"/>
+      <w:bookmarkEnd w:id="17"/>
+      <w:bookmarkEnd w:id="18"/>
     </w:p>
     <w:p>
       <w:pPr>
@@ -6587,13 +6645,13 @@
         <w:pStyle w:val="Heading2"/>
         <w:ind w:right="76"/>
       </w:pPr>
-      <w:bookmarkStart w:id="16" w:name="_Toc133386203"/>
-      <w:bookmarkStart w:id="17" w:name="_Toc133907137"/>
-      <w:bookmarkStart w:id="18" w:name="_Toc43723703"/>
+      <w:bookmarkStart w:id="19" w:name="_Toc43723703"/>
+      <w:bookmarkStart w:id="20" w:name="_Toc133386203"/>
+      <w:bookmarkStart w:id="21" w:name="_Toc133907137"/>
       <w:r>
         <w:t>Major Releases</w:t>
       </w:r>
-      <w:bookmarkEnd w:id="18"/>
+      <w:bookmarkEnd w:id="19"/>
     </w:p>
     <w:p>
       <w:pPr>
@@ -6618,24 +6676,24 @@
       <w:pPr>
         <w:pStyle w:val="Heading2"/>
       </w:pPr>
-      <w:bookmarkStart w:id="19" w:name="_Toc43723704"/>
-      <w:bookmarkEnd w:id="16"/>
-      <w:bookmarkEnd w:id="17"/>
+      <w:bookmarkStart w:id="22" w:name="_Toc43723704"/>
+      <w:bookmarkEnd w:id="20"/>
+      <w:bookmarkEnd w:id="21"/>
       <w:r>
         <w:lastRenderedPageBreak/>
         <w:t>Minor Releases</w:t>
       </w:r>
-      <w:bookmarkEnd w:id="19"/>
+      <w:bookmarkEnd w:id="22"/>
     </w:p>
     <w:p>
       <w:pPr>
         <w:pStyle w:val="Heading2"/>
       </w:pPr>
-      <w:bookmarkStart w:id="20" w:name="_Toc43723705"/>
+      <w:bookmarkStart w:id="23" w:name="_Toc43723705"/>
       <w:r>
         <w:t>References</w:t>
       </w:r>
-      <w:bookmarkEnd w:id="20"/>
+      <w:bookmarkEnd w:id="23"/>
     </w:p>
     <w:p>
       <w:pPr>
@@ -6677,24 +6735,24 @@
       <w:pPr>
         <w:pStyle w:val="Heading2"/>
       </w:pPr>
-      <w:bookmarkStart w:id="21" w:name="_Toc43723706"/>
+      <w:bookmarkStart w:id="24" w:name="_Toc43723706"/>
       <w:r>
         <w:t>Acknowledgements</w:t>
       </w:r>
-      <w:bookmarkEnd w:id="21"/>
+      <w:bookmarkEnd w:id="24"/>
     </w:p>
     <w:p>
       <w:pPr>
         <w:pStyle w:val="Heading1"/>
       </w:pPr>
-      <w:bookmarkStart w:id="22" w:name="_Toc102232959"/>
-      <w:bookmarkStart w:id="23" w:name="_Toc43723707"/>
+      <w:bookmarkStart w:id="25" w:name="_Toc102232959"/>
+      <w:bookmarkStart w:id="26" w:name="_Toc43723707"/>
       <w:r>
         <w:lastRenderedPageBreak/>
         <w:t>Input File</w:t>
       </w:r>
-      <w:bookmarkEnd w:id="22"/>
-      <w:bookmarkEnd w:id="23"/>
+      <w:bookmarkEnd w:id="25"/>
+      <w:bookmarkEnd w:id="26"/>
     </w:p>
     <w:p>
       <w:pPr>
@@ -6719,84 +6777,84 @@
       <w:pPr>
         <w:pStyle w:val="Heading2"/>
       </w:pPr>
-      <w:bookmarkStart w:id="24" w:name="_Toc112235332"/>
-      <w:bookmarkStart w:id="25" w:name="_Toc133386213"/>
-      <w:bookmarkStart w:id="26" w:name="_Toc133907148"/>
-      <w:bookmarkStart w:id="27" w:name="_Toc43723708"/>
+      <w:bookmarkStart w:id="27" w:name="_Toc112235332"/>
+      <w:bookmarkStart w:id="28" w:name="_Toc133386213"/>
+      <w:bookmarkStart w:id="29" w:name="_Toc133907148"/>
+      <w:bookmarkStart w:id="30" w:name="_Toc43723708"/>
       <w:r>
         <w:t>LandisData</w:t>
       </w:r>
-      <w:bookmarkEnd w:id="24"/>
-      <w:bookmarkEnd w:id="25"/>
-      <w:bookmarkEnd w:id="26"/>
       <w:bookmarkEnd w:id="27"/>
-    </w:p>
-    <w:p>
-      <w:pPr>
-        <w:pStyle w:val="textbody"/>
-        <w:ind w:left="720"/>
-        <w:rPr>
-          <w:rFonts w:ascii="Times New Roman" w:hAnsi="Times New Roman" w:cs="Times New Roman"/>
-          <w:sz w:val="24"/>
-          <w:szCs w:val="24"/>
-        </w:rPr>
-      </w:pPr>
-      <w:r>
-        <w:rPr>
-          <w:rFonts w:ascii="Times New Roman" w:hAnsi="Times New Roman" w:cs="Times New Roman"/>
-          <w:sz w:val="24"/>
-          <w:szCs w:val="24"/>
-        </w:rPr>
-        <w:t xml:space="preserve">This </w:t>
-      </w:r>
-      <w:r>
-        <w:rPr>
-          <w:rFonts w:ascii="Times New Roman" w:hAnsi="Times New Roman" w:cs="Times New Roman"/>
-          <w:sz w:val="24"/>
-          <w:szCs w:val="24"/>
-        </w:rPr>
-        <w:t>value of this parameter</w:t>
-      </w:r>
-      <w:r>
-        <w:rPr>
-          <w:rFonts w:ascii="Times New Roman" w:hAnsi="Times New Roman" w:cs="Times New Roman"/>
-          <w:sz w:val="24"/>
-          <w:szCs w:val="24"/>
-        </w:rPr>
-        <w:t xml:space="preserve"> must be "</w:t>
-      </w:r>
-      <w:r>
-        <w:rPr>
-          <w:rFonts w:ascii="Times New Roman" w:hAnsi="Times New Roman" w:cs="Times New Roman"/>
-          <w:sz w:val="24"/>
-          <w:szCs w:val="24"/>
-        </w:rPr>
-        <w:t>Root Rot</w:t>
-      </w:r>
-      <w:r>
-        <w:rPr>
-          <w:rFonts w:ascii="Times New Roman" w:hAnsi="Times New Roman" w:cs="Times New Roman"/>
-          <w:sz w:val="24"/>
-          <w:szCs w:val="24"/>
-        </w:rPr>
-        <w:t>".</w:t>
-      </w:r>
-    </w:p>
-    <w:p>
-      <w:pPr>
-        <w:pStyle w:val="Heading2"/>
-      </w:pPr>
-      <w:bookmarkStart w:id="28" w:name="_Toc112235333"/>
-      <w:bookmarkStart w:id="29" w:name="_Toc133386214"/>
-      <w:bookmarkStart w:id="30" w:name="_Toc133907149"/>
-      <w:bookmarkStart w:id="31" w:name="_Toc43723709"/>
-      <w:r>
-        <w:t>Timestep</w:t>
-      </w:r>
       <w:bookmarkEnd w:id="28"/>
       <w:bookmarkEnd w:id="29"/>
       <w:bookmarkEnd w:id="30"/>
+    </w:p>
+    <w:p>
+      <w:pPr>
+        <w:pStyle w:val="textbody"/>
+        <w:ind w:left="720"/>
+        <w:rPr>
+          <w:rFonts w:ascii="Times New Roman" w:hAnsi="Times New Roman" w:cs="Times New Roman"/>
+          <w:sz w:val="24"/>
+          <w:szCs w:val="24"/>
+        </w:rPr>
+      </w:pPr>
+      <w:r>
+        <w:rPr>
+          <w:rFonts w:ascii="Times New Roman" w:hAnsi="Times New Roman" w:cs="Times New Roman"/>
+          <w:sz w:val="24"/>
+          <w:szCs w:val="24"/>
+        </w:rPr>
+        <w:t xml:space="preserve">This </w:t>
+      </w:r>
+      <w:r>
+        <w:rPr>
+          <w:rFonts w:ascii="Times New Roman" w:hAnsi="Times New Roman" w:cs="Times New Roman"/>
+          <w:sz w:val="24"/>
+          <w:szCs w:val="24"/>
+        </w:rPr>
+        <w:t>value of this parameter</w:t>
+      </w:r>
+      <w:r>
+        <w:rPr>
+          <w:rFonts w:ascii="Times New Roman" w:hAnsi="Times New Roman" w:cs="Times New Roman"/>
+          <w:sz w:val="24"/>
+          <w:szCs w:val="24"/>
+        </w:rPr>
+        <w:t xml:space="preserve"> must be "</w:t>
+      </w:r>
+      <w:r>
+        <w:rPr>
+          <w:rFonts w:ascii="Times New Roman" w:hAnsi="Times New Roman" w:cs="Times New Roman"/>
+          <w:sz w:val="24"/>
+          <w:szCs w:val="24"/>
+        </w:rPr>
+        <w:t>Root Rot</w:t>
+      </w:r>
+      <w:r>
+        <w:rPr>
+          <w:rFonts w:ascii="Times New Roman" w:hAnsi="Times New Roman" w:cs="Times New Roman"/>
+          <w:sz w:val="24"/>
+          <w:szCs w:val="24"/>
+        </w:rPr>
+        <w:t>".</w:t>
+      </w:r>
+    </w:p>
+    <w:p>
+      <w:pPr>
+        <w:pStyle w:val="Heading2"/>
+      </w:pPr>
+      <w:bookmarkStart w:id="31" w:name="_Toc112235333"/>
+      <w:bookmarkStart w:id="32" w:name="_Toc133386214"/>
+      <w:bookmarkStart w:id="33" w:name="_Toc133907149"/>
+      <w:bookmarkStart w:id="34" w:name="_Toc43723709"/>
+      <w:r>
+        <w:t>Timestep</w:t>
+      </w:r>
       <w:bookmarkEnd w:id="31"/>
+      <w:bookmarkEnd w:id="32"/>
+      <w:bookmarkEnd w:id="33"/>
+      <w:bookmarkEnd w:id="34"/>
     </w:p>
     <w:p>
       <w:pPr>
@@ -6837,13 +6895,13 @@
       <w:pPr>
         <w:pStyle w:val="Heading2"/>
       </w:pPr>
-      <w:bookmarkStart w:id="32" w:name="_Ref133899099"/>
-      <w:bookmarkStart w:id="33" w:name="_Toc133907154"/>
-      <w:bookmarkStart w:id="34" w:name="_Toc43723710"/>
+      <w:bookmarkStart w:id="35" w:name="_Toc43723710"/>
+      <w:bookmarkStart w:id="36" w:name="_Ref133899099"/>
+      <w:bookmarkStart w:id="37" w:name="_Toc133907154"/>
       <w:r>
         <w:t>InputMap (optional)</w:t>
       </w:r>
-      <w:bookmarkEnd w:id="34"/>
+      <w:bookmarkEnd w:id="35"/>
     </w:p>
     <w:p>
       <w:pPr>
@@ -6876,13 +6934,13 @@
       <w:pPr>
         <w:pStyle w:val="Heading2"/>
       </w:pPr>
-      <w:bookmarkStart w:id="35" w:name="_Toc43723711"/>
-      <w:bookmarkEnd w:id="32"/>
-      <w:bookmarkEnd w:id="33"/>
+      <w:bookmarkStart w:id="38" w:name="_Toc43723711"/>
+      <w:bookmarkEnd w:id="36"/>
+      <w:bookmarkEnd w:id="37"/>
       <w:r>
         <w:t>SpeciesSusceptibility</w:t>
       </w:r>
-      <w:bookmarkEnd w:id="35"/>
+      <w:bookmarkEnd w:id="38"/>
     </w:p>
     <w:p>
       <w:pPr>
@@ -6915,12 +6973,12 @@
       <w:pPr>
         <w:pStyle w:val="Heading2"/>
       </w:pPr>
-      <w:bookmarkStart w:id="36" w:name="_Toc102232960"/>
-      <w:bookmarkStart w:id="37" w:name="_Toc43723712"/>
+      <w:bookmarkStart w:id="39" w:name="_Toc43723712"/>
+      <w:bookmarkStart w:id="40" w:name="_Toc102232960"/>
       <w:r>
         <w:t>LethalTemp</w:t>
       </w:r>
-      <w:bookmarkEnd w:id="37"/>
+      <w:bookmarkEnd w:id="39"/>
     </w:p>
     <w:p>
       <w:pPr>
@@ -6969,12 +7027,12 @@
       <w:pPr>
         <w:pStyle w:val="Heading2"/>
       </w:pPr>
-      <w:bookmarkStart w:id="38" w:name="_Toc133907170"/>
-      <w:bookmarkStart w:id="39" w:name="_Toc43723713"/>
+      <w:bookmarkStart w:id="41" w:name="_Toc43723713"/>
+      <w:bookmarkStart w:id="42" w:name="_Toc133907170"/>
       <w:r>
         <w:t>PhWet</w:t>
       </w:r>
-      <w:bookmarkEnd w:id="39"/>
+      <w:bookmarkEnd w:id="41"/>
     </w:p>
     <w:p>
       <w:pPr>
@@ -7296,11 +7354,11 @@
       <w:pPr>
         <w:pStyle w:val="Heading2"/>
       </w:pPr>
-      <w:bookmarkStart w:id="40" w:name="_Toc43723714"/>
+      <w:bookmarkStart w:id="43" w:name="_Toc43723714"/>
       <w:r>
         <w:t>PhDry</w:t>
       </w:r>
-      <w:bookmarkEnd w:id="40"/>
+      <w:bookmarkEnd w:id="43"/>
     </w:p>
     <w:p>
       <w:pPr>
@@ -7485,11 +7543,11 @@
       <w:pPr>
         <w:pStyle w:val="Heading2"/>
       </w:pPr>
-      <w:bookmarkStart w:id="41" w:name="_Toc43723715"/>
+      <w:bookmarkStart w:id="44" w:name="_Toc43723715"/>
       <w:r>
         <w:t>PhMax</w:t>
       </w:r>
-      <w:bookmarkEnd w:id="41"/>
+      <w:bookmarkEnd w:id="44"/>
     </w:p>
     <w:p>
       <w:pPr>
@@ -7762,11 +7820,11 @@
       <w:pPr>
         <w:pStyle w:val="Heading2"/>
       </w:pPr>
-      <w:bookmarkStart w:id="42" w:name="_Toc43723716"/>
+      <w:bookmarkStart w:id="45" w:name="_Toc43723716"/>
       <w:r>
         <w:t>MinProbID</w:t>
       </w:r>
-      <w:bookmarkEnd w:id="42"/>
+      <w:bookmarkEnd w:id="45"/>
     </w:p>
     <w:p>
       <w:pPr>
@@ -7871,11 +7929,11 @@
       <w:pPr>
         <w:pStyle w:val="Heading2"/>
       </w:pPr>
-      <w:bookmarkStart w:id="43" w:name="_Toc43723717"/>
+      <w:bookmarkStart w:id="46" w:name="_Toc43723717"/>
       <w:r>
         <w:t>MaxProbDI</w:t>
       </w:r>
-      <w:bookmarkEnd w:id="43"/>
+      <w:bookmarkEnd w:id="46"/>
     </w:p>
     <w:p>
       <w:pPr>
@@ -7996,18 +8054,18 @@
       <w:pPr>
         <w:pStyle w:val="Heading2"/>
       </w:pPr>
-      <w:bookmarkStart w:id="44" w:name="_Toc43723718"/>
+      <w:bookmarkStart w:id="47" w:name="_Toc43723718"/>
       <w:r>
         <w:t>Output</w:t>
       </w:r>
       <w:r>
         <w:t>MapName</w:t>
       </w:r>
-      <w:bookmarkEnd w:id="38"/>
+      <w:bookmarkEnd w:id="42"/>
       <w:r>
         <w:t xml:space="preserve"> (optional)</w:t>
       </w:r>
-      <w:bookmarkEnd w:id="44"/>
+      <w:bookmarkEnd w:id="47"/>
     </w:p>
     <w:p>
       <w:pPr>
@@ -8040,15 +8098,15 @@
       <w:pPr>
         <w:pStyle w:val="Heading2"/>
       </w:pPr>
-      <w:bookmarkStart w:id="45" w:name="_Toc133907171"/>
-      <w:bookmarkStart w:id="46" w:name="_Toc43723719"/>
+      <w:bookmarkStart w:id="48" w:name="_Toc43723719"/>
+      <w:bookmarkStart w:id="49" w:name="_Toc133907171"/>
       <w:r>
         <w:t>TOLPMapName</w:t>
       </w:r>
       <w:r>
         <w:t xml:space="preserve"> (optional)</w:t>
       </w:r>
-      <w:bookmarkEnd w:id="46"/>
+      <w:bookmarkEnd w:id="48"/>
     </w:p>
     <w:p>
       <w:pPr>
@@ -8090,11 +8148,11 @@
       <w:pPr>
         <w:pStyle w:val="Heading2"/>
       </w:pPr>
-      <w:bookmarkStart w:id="47" w:name="_Toc43723720"/>
+      <w:bookmarkStart w:id="50" w:name="_Toc43723720"/>
       <w:r>
         <w:t>LethalTempMapName (optional)</w:t>
       </w:r>
-      <w:bookmarkEnd w:id="47"/>
+      <w:bookmarkEnd w:id="50"/>
     </w:p>
     <w:p>
       <w:pPr>
@@ -8127,11 +8185,11 @@
       <w:pPr>
         <w:pStyle w:val="Heading2"/>
       </w:pPr>
-      <w:bookmarkStart w:id="48" w:name="_Toc43723721"/>
+      <w:bookmarkStart w:id="51" w:name="_Toc43723721"/>
       <w:r>
         <w:t>TotalBiomassRemovedMapName (optional)</w:t>
       </w:r>
-      <w:bookmarkEnd w:id="48"/>
+      <w:bookmarkEnd w:id="51"/>
     </w:p>
     <w:p>
       <w:pPr>
@@ -8164,11 +8222,11 @@
       <w:pPr>
         <w:pStyle w:val="Heading2"/>
       </w:pPr>
-      <w:bookmarkStart w:id="49" w:name="_Toc43723722"/>
+      <w:bookmarkStart w:id="52" w:name="_Toc43723722"/>
       <w:r>
         <w:t>SpeciesBiomassRemovedMapName (optional)</w:t>
       </w:r>
-      <w:bookmarkEnd w:id="49"/>
+      <w:bookmarkEnd w:id="52"/>
     </w:p>
     <w:p>
       <w:pPr>
@@ -8201,14 +8259,14 @@
       <w:pPr>
         <w:pStyle w:val="Heading2"/>
       </w:pPr>
-      <w:bookmarkStart w:id="50" w:name="_Toc43723723"/>
+      <w:bookmarkStart w:id="53" w:name="_Toc43723723"/>
       <w:r>
         <w:t>EventLog</w:t>
       </w:r>
       <w:r>
         <w:t xml:space="preserve"> (optional)</w:t>
       </w:r>
-      <w:bookmarkEnd w:id="50"/>
+      <w:bookmarkEnd w:id="53"/>
     </w:p>
     <w:p>
       <w:pPr>
@@ -8241,18 +8299,18 @@
       <w:pPr>
         <w:pStyle w:val="Heading2"/>
       </w:pPr>
-      <w:bookmarkStart w:id="51" w:name="_Toc43723724"/>
+      <w:bookmarkStart w:id="54" w:name="_Toc43723724"/>
       <w:r>
         <w:t>Summary</w:t>
       </w:r>
       <w:r>
         <w:t>Log</w:t>
       </w:r>
-      <w:bookmarkEnd w:id="45"/>
+      <w:bookmarkEnd w:id="49"/>
       <w:r>
         <w:t xml:space="preserve"> (optional)</w:t>
       </w:r>
-      <w:bookmarkEnd w:id="51"/>
+      <w:bookmarkEnd w:id="54"/>
     </w:p>
     <w:p>
       <w:pPr>
@@ -8290,13 +8348,13 @@
       <w:pPr>
         <w:pStyle w:val="Heading1"/>
       </w:pPr>
-      <w:bookmarkStart w:id="52" w:name="_Toc43723725"/>
+      <w:bookmarkStart w:id="55" w:name="_Toc43723725"/>
       <w:r>
         <w:lastRenderedPageBreak/>
         <w:t>Output Files</w:t>
       </w:r>
-      <w:bookmarkEnd w:id="36"/>
-      <w:bookmarkEnd w:id="52"/>
+      <w:bookmarkEnd w:id="40"/>
+      <w:bookmarkEnd w:id="55"/>
     </w:p>
     <w:p>
       <w:pPr>
@@ -8425,11 +8483,11 @@
       <w:pPr>
         <w:pStyle w:val="Heading2"/>
       </w:pPr>
-      <w:bookmarkStart w:id="53" w:name="_Toc43723726"/>
+      <w:bookmarkStart w:id="56" w:name="_Toc43723726"/>
       <w:r>
         <w:t>Root Rot Infection Output Maps</w:t>
       </w:r>
-      <w:bookmarkEnd w:id="53"/>
+      <w:bookmarkEnd w:id="56"/>
     </w:p>
     <w:p>
       <w:pPr>
@@ -8509,13 +8567,13 @@
       <w:pPr>
         <w:pStyle w:val="Heading2"/>
       </w:pPr>
-      <w:bookmarkStart w:id="54" w:name="_Toc102232962"/>
-      <w:bookmarkStart w:id="55" w:name="_Ref133934316"/>
-      <w:bookmarkStart w:id="56" w:name="_Toc43723727"/>
+      <w:bookmarkStart w:id="57" w:name="_Toc43723727"/>
+      <w:bookmarkStart w:id="58" w:name="_Toc102232962"/>
+      <w:bookmarkStart w:id="59" w:name="_Ref133934316"/>
       <w:r>
         <w:t>Time of Last Pathogen (TOLP) Maps</w:t>
       </w:r>
-      <w:bookmarkEnd w:id="56"/>
+      <w:bookmarkEnd w:id="57"/>
     </w:p>
     <w:p>
       <w:pPr>
@@ -8575,11 +8633,11 @@
       <w:pPr>
         <w:pStyle w:val="Heading2"/>
       </w:pPr>
-      <w:bookmarkStart w:id="57" w:name="_Toc43723728"/>
+      <w:bookmarkStart w:id="60" w:name="_Toc43723728"/>
       <w:r>
         <w:t>Lethal Temperature Output Maps</w:t>
       </w:r>
-      <w:bookmarkEnd w:id="57"/>
+      <w:bookmarkEnd w:id="60"/>
     </w:p>
     <w:p>
       <w:pPr>
@@ -8655,11 +8713,11 @@
       <w:pPr>
         <w:pStyle w:val="Heading2"/>
       </w:pPr>
-      <w:bookmarkStart w:id="58" w:name="_Toc43723729"/>
+      <w:bookmarkStart w:id="61" w:name="_Toc43723729"/>
       <w:r>
         <w:t>Total Biomass Removed Output Maps</w:t>
       </w:r>
-      <w:bookmarkEnd w:id="58"/>
+      <w:bookmarkEnd w:id="61"/>
     </w:p>
     <w:p>
       <w:pPr>
@@ -8721,11 +8779,11 @@
       <w:pPr>
         <w:pStyle w:val="Heading2"/>
       </w:pPr>
-      <w:bookmarkStart w:id="59" w:name="_Toc43723730"/>
+      <w:bookmarkStart w:id="62" w:name="_Toc43723730"/>
       <w:r>
         <w:t>Species Biomass Removed Output Maps</w:t>
       </w:r>
-      <w:bookmarkEnd w:id="59"/>
+      <w:bookmarkEnd w:id="62"/>
     </w:p>
     <w:p>
       <w:pPr>
@@ -8837,11 +8895,11 @@
       <w:pPr>
         <w:pStyle w:val="Heading2"/>
       </w:pPr>
-      <w:bookmarkStart w:id="60" w:name="_Toc43723731"/>
+      <w:bookmarkStart w:id="63" w:name="_Toc43723731"/>
       <w:r>
         <w:t>Event Log</w:t>
       </w:r>
-      <w:bookmarkEnd w:id="60"/>
+      <w:bookmarkEnd w:id="63"/>
     </w:p>
     <w:p>
       <w:pPr>
@@ -8899,16 +8957,16 @@
       <w:pPr>
         <w:pStyle w:val="Heading2"/>
       </w:pPr>
-      <w:bookmarkStart w:id="61" w:name="_Toc43723732"/>
+      <w:bookmarkStart w:id="64" w:name="_Toc43723732"/>
       <w:r>
         <w:t>Summary</w:t>
       </w:r>
       <w:r>
         <w:t xml:space="preserve"> Log</w:t>
       </w:r>
-      <w:bookmarkEnd w:id="54"/>
-      <w:bookmarkEnd w:id="55"/>
-      <w:bookmarkEnd w:id="61"/>
+      <w:bookmarkEnd w:id="58"/>
+      <w:bookmarkEnd w:id="59"/>
+      <w:bookmarkEnd w:id="64"/>
     </w:p>
     <w:p>
       <w:pPr>
@@ -9005,18 +9063,18 @@
       <w:pPr>
         <w:pStyle w:val="Heading1"/>
       </w:pPr>
-      <w:bookmarkStart w:id="62" w:name="_Toc133386212"/>
-      <w:bookmarkStart w:id="63" w:name="_Toc133907147"/>
-      <w:bookmarkStart w:id="64" w:name="_Ref133933751"/>
-      <w:bookmarkStart w:id="65" w:name="_Toc43723733"/>
+      <w:bookmarkStart w:id="65" w:name="_Toc133386212"/>
+      <w:bookmarkStart w:id="66" w:name="_Toc133907147"/>
+      <w:bookmarkStart w:id="67" w:name="_Ref133933751"/>
+      <w:bookmarkStart w:id="68" w:name="_Toc43723733"/>
       <w:r>
         <w:lastRenderedPageBreak/>
         <w:t>Example File</w:t>
       </w:r>
-      <w:bookmarkEnd w:id="62"/>
-      <w:bookmarkEnd w:id="63"/>
-      <w:bookmarkEnd w:id="64"/>
       <w:bookmarkEnd w:id="65"/>
+      <w:bookmarkEnd w:id="66"/>
+      <w:bookmarkEnd w:id="67"/>
+      <w:bookmarkEnd w:id="68"/>
     </w:p>
     <w:p>
       <w:pPr>
@@ -9431,7 +9489,7 @@
         <w:rFonts w:ascii="Arial" w:hAnsi="Arial" w:cs="Arial"/>
         <w:noProof/>
       </w:rPr>
-      <w:t>1</w:t>
+      <w:t>5</w:t>
     </w:r>
     <w:r>
       <w:rPr>
@@ -9494,19 +9552,39 @@
         <w:tab w:val="right" w:pos="9000"/>
       </w:tabs>
     </w:pPr>
-    <w:fldSimple w:instr=" DOCPROPERTY  &quot;Extension Name&quot;  \* MERGEFORMAT ">
-      <w:r>
-        <w:t>Root Rot</w:t>
-      </w:r>
-    </w:fldSimple>
+    <w:r>
+      <w:fldChar w:fldCharType="begin"/>
+    </w:r>
+    <w:r>
+      <w:instrText xml:space="preserve"> DOCPROPERTY  "Extension Name"  \* MERGEFORMAT </w:instrText>
+    </w:r>
+    <w:r>
+      <w:fldChar w:fldCharType="separate"/>
+    </w:r>
+    <w:r>
+      <w:t>Root Rot</w:t>
+    </w:r>
+    <w:r>
+      <w:fldChar w:fldCharType="end"/>
+    </w:r>
     <w:r>
       <w:t xml:space="preserve"> v</w:t>
     </w:r>
-    <w:fldSimple w:instr=" DOCPROPERTY  &quot;Extension Version&quot;  \* MERGEFORMAT ">
-      <w:r>
-        <w:t>1.0</w:t>
-      </w:r>
-    </w:fldSimple>
+    <w:r>
+      <w:fldChar w:fldCharType="begin"/>
+    </w:r>
+    <w:r>
+      <w:instrText xml:space="preserve"> DOCPROPERTY  "Extension Version"  \* MERGEFORMAT </w:instrText>
+    </w:r>
+    <w:r>
+      <w:fldChar w:fldCharType="separate"/>
+    </w:r>
+    <w:r>
+      <w:t>1.0</w:t>
+    </w:r>
+    <w:r>
+      <w:fldChar w:fldCharType="end"/>
+    </w:r>
     <w:r>
       <w:t xml:space="preserve"> </w:t>
     </w:r>
@@ -10217,6 +10295,14 @@
   </w:num>
   <w:numIdMacAtCleanup w:val="4"/>
 </w:numbering>
+</file>
+
+<file path=word/people.xml><?xml version="1.0" encoding="utf-8"?>
+<w15:people xmlns:wpc="http://schemas.microsoft.com/office/word/2010/wordprocessingCanvas" xmlns:mc="http://schemas.openxmlformats.org/markup-compatibility/2006" xmlns:o="urn:schemas-microsoft-com:office:office" xmlns:r="http://schemas.openxmlformats.org/officeDocument/2006/relationships" xmlns:m="http://schemas.openxmlformats.org/officeDocument/2006/math" xmlns:v="urn:schemas-microsoft-com:vml" xmlns:wp14="http://schemas.microsoft.com/office/word/2010/wordprocessingDrawing" xmlns:wp="http://schemas.openxmlformats.org/drawingml/2006/wordprocessingDrawing" xmlns:w10="urn:schemas-microsoft-com:office:word" xmlns:w="http://schemas.openxmlformats.org/wordprocessingml/2006/main" xmlns:w14="http://schemas.microsoft.com/office/word/2010/wordml" xmlns:w15="http://schemas.microsoft.com/office/word/2012/wordml" xmlns:wpg="http://schemas.microsoft.com/office/word/2010/wordprocessingGroup" xmlns:wpi="http://schemas.microsoft.com/office/word/2010/wordprocessingInk" xmlns:wne="http://schemas.microsoft.com/office/word/2006/wordml" xmlns:wps="http://schemas.microsoft.com/office/word/2010/wordprocessingShape" mc:Ignorable="w14 w15 wp14">
+  <w15:person w15:author="Miranda, Brian R -FS">
+    <w15:presenceInfo w15:providerId="AD" w15:userId="S-1-5-21-2443529608-3098792306-3041422421-268451"/>
+  </w15:person>
+</w15:people>
 </file>
 
 <file path=word/styles.xml><?xml version="1.0" encoding="utf-8"?>
@@ -10612,7 +10698,7 @@
   <w:style w:type="paragraph" w:default="1" w:styleId="Normal">
     <w:name w:val="Normal"/>
     <w:qFormat/>
-    <w:rsid w:val="00DD025C"/>
+    <w:rsid w:val="00E4698F"/>
     <w:pPr>
       <w:spacing w:after="160" w:line="259" w:lineRule="auto"/>
     </w:pPr>
@@ -10813,7 +10899,7 @@
     <w:uiPriority w:val="1"/>
     <w:semiHidden/>
     <w:unhideWhenUsed/>
-    <w:rsid w:val="00DD025C"/>
+    <w:rsid w:val="00E4698F"/>
   </w:style>
   <w:style w:type="table" w:default="1" w:styleId="TableNormal">
     <w:name w:val="Normal Table"/>
@@ -10835,7 +10921,7 @@
     <w:uiPriority w:val="99"/>
     <w:semiHidden/>
     <w:unhideWhenUsed/>
-    <w:rsid w:val="00DD025C"/>
+    <w:rsid w:val="00E4698F"/>
   </w:style>
   <w:style w:type="character" w:customStyle="1" w:styleId="Heading1Char">
     <w:name w:val="Heading 1 Char"/>
@@ -11895,11 +11981,11 @@
           <c:showPercent val="0"/>
           <c:showBubbleSize val="0"/>
         </c:dLbls>
-        <c:axId val="501238928"/>
-        <c:axId val="501240104"/>
+        <c:axId val="607186312"/>
+        <c:axId val="607186704"/>
       </c:scatterChart>
       <c:valAx>
-        <c:axId val="501238928"/>
+        <c:axId val="607186312"/>
         <c:scaling>
           <c:orientation val="minMax"/>
           <c:max val="5"/>
@@ -12024,12 +12110,12 @@
             <a:endParaRPr lang="en-US"/>
           </a:p>
         </c:txPr>
-        <c:crossAx val="501240104"/>
+        <c:crossAx val="607186704"/>
         <c:crosses val="autoZero"/>
         <c:crossBetween val="midCat"/>
       </c:valAx>
       <c:valAx>
-        <c:axId val="501240104"/>
+        <c:axId val="607186704"/>
         <c:scaling>
           <c:orientation val="minMax"/>
           <c:max val="1"/>
@@ -12142,7 +12228,7 @@
             <a:endParaRPr lang="en-US"/>
           </a:p>
         </c:txPr>
-        <c:crossAx val="501238928"/>
+        <c:crossAx val="607186312"/>
         <c:crossesAt val="-25"/>
         <c:crossBetween val="midCat"/>
       </c:valAx>
@@ -12672,11 +12758,11 @@
           <c:showPercent val="0"/>
           <c:showBubbleSize val="0"/>
         </c:dLbls>
-        <c:axId val="501240888"/>
-        <c:axId val="501241280"/>
+        <c:axId val="607187488"/>
+        <c:axId val="607187880"/>
       </c:scatterChart>
       <c:valAx>
-        <c:axId val="501240888"/>
+        <c:axId val="607187488"/>
         <c:scaling>
           <c:orientation val="minMax"/>
           <c:max val="50"/>
@@ -12789,12 +12875,12 @@
             <a:endParaRPr lang="en-US"/>
           </a:p>
         </c:txPr>
-        <c:crossAx val="501241280"/>
+        <c:crossAx val="607187880"/>
         <c:crosses val="autoZero"/>
         <c:crossBetween val="midCat"/>
       </c:valAx>
       <c:valAx>
-        <c:axId val="501241280"/>
+        <c:axId val="607187880"/>
         <c:scaling>
           <c:orientation val="minMax"/>
           <c:max val="1"/>
@@ -12940,7 +13026,7 @@
             <a:endParaRPr lang="en-US"/>
           </a:p>
         </c:txPr>
-        <c:crossAx val="501240888"/>
+        <c:crossAx val="607187488"/>
         <c:crosses val="autoZero"/>
         <c:crossBetween val="midCat"/>
       </c:valAx>
@@ -13470,11 +13556,11 @@
           <c:showPercent val="0"/>
           <c:showBubbleSize val="0"/>
         </c:dLbls>
-        <c:axId val="501238536"/>
-        <c:axId val="556360392"/>
+        <c:axId val="503427976"/>
+        <c:axId val="503431504"/>
       </c:scatterChart>
       <c:valAx>
-        <c:axId val="501238536"/>
+        <c:axId val="503427976"/>
         <c:scaling>
           <c:orientation val="minMax"/>
           <c:max val="250"/>
@@ -13587,12 +13673,12 @@
             <a:endParaRPr lang="en-US"/>
           </a:p>
         </c:txPr>
-        <c:crossAx val="556360392"/>
+        <c:crossAx val="503431504"/>
         <c:crosses val="autoZero"/>
         <c:crossBetween val="midCat"/>
       </c:valAx>
       <c:valAx>
-        <c:axId val="556360392"/>
+        <c:axId val="503431504"/>
         <c:scaling>
           <c:orientation val="minMax"/>
           <c:max val="1"/>
@@ -13716,7 +13802,7 @@
             <a:endParaRPr lang="en-US"/>
           </a:p>
         </c:txPr>
-        <c:crossAx val="501238536"/>
+        <c:crossAx val="503427976"/>
         <c:crosses val="autoZero"/>
         <c:crossBetween val="midCat"/>
       </c:valAx>
@@ -14144,11 +14230,11 @@
           <c:showPercent val="0"/>
           <c:showBubbleSize val="0"/>
         </c:dLbls>
-        <c:axId val="556360000"/>
-        <c:axId val="556360784"/>
+        <c:axId val="503426408"/>
+        <c:axId val="503430328"/>
       </c:scatterChart>
       <c:valAx>
-        <c:axId val="556360000"/>
+        <c:axId val="503426408"/>
         <c:scaling>
           <c:orientation val="minMax"/>
           <c:max val="200"/>
@@ -14261,12 +14347,12 @@
             <a:endParaRPr lang="en-US"/>
           </a:p>
         </c:txPr>
-        <c:crossAx val="556360784"/>
+        <c:crossAx val="503430328"/>
         <c:crosses val="autoZero"/>
         <c:crossBetween val="midCat"/>
       </c:valAx>
       <c:valAx>
-        <c:axId val="556360784"/>
+        <c:axId val="503430328"/>
         <c:scaling>
           <c:orientation val="minMax"/>
           <c:max val="1"/>
@@ -14390,7 +14476,7 @@
             <a:endParaRPr lang="en-US"/>
           </a:p>
         </c:txPr>
-        <c:crossAx val="556360000"/>
+        <c:crossAx val="503426408"/>
         <c:crosses val="autoZero"/>
         <c:crossBetween val="midCat"/>
       </c:valAx>

</xml_diff>